<commit_message>
driver - vn -khang 0912
</commit_message>
<xml_diff>
--- a/3. Requirement/AS_RE_ArchitectureDriverSpecification-VN-version.docx
+++ b/3. Requirement/AS_RE_ArchitectureDriverSpecification-VN-version.docx
@@ -24,7 +24,7 @@
         <mc:AlternateContent>
           <mc:Choice Requires="wps">
             <w:drawing>
-              <wp:anchor distT="0" distB="0" distL="114300" distR="114300" simplePos="0" relativeHeight="251659264" behindDoc="1" locked="0" layoutInCell="1" allowOverlap="1" wp14:anchorId="14CF1AD0" wp14:editId="68444785">
+              <wp:anchor distT="0" distB="0" distL="114300" distR="114300" simplePos="0" relativeHeight="251659264" behindDoc="1" locked="0" layoutInCell="1" allowOverlap="1" wp14:anchorId="7EE95CD5" wp14:editId="599B50FC">
                 <wp:simplePos x="0" y="0"/>
                 <wp:positionH relativeFrom="margin">
                   <wp:posOffset>-2985</wp:posOffset>
@@ -3681,7 +3681,7 @@
           <v:shape id="_x0000_i1025" type="#_x0000_t75" style="width:468pt;height:222.75pt" o:ole="">
             <v:imagedata r:id="rId9" o:title=""/>
           </v:shape>
-          <o:OLEObject Type="Embed" ProgID="Visio.Drawing.11" ShapeID="_x0000_i1025" DrawAspect="Content" ObjectID="_1448105256" r:id="rId10"/>
+          <o:OLEObject Type="Embed" ProgID="Visio.Drawing.11" ShapeID="_x0000_i1025" DrawAspect="Content" ObjectID="_1448109653" r:id="rId10"/>
         </w:object>
       </w:r>
     </w:p>
@@ -5980,7 +5980,7 @@
           <v:shape id="_x0000_i1026" type="#_x0000_t75" style="width:468pt;height:153pt" o:ole="">
             <v:imagedata r:id="rId11" o:title=""/>
           </v:shape>
-          <o:OLEObject Type="Embed" ProgID="Visio.Drawing.11" ShapeID="_x0000_i1026" DrawAspect="Content" ObjectID="_1448105257" r:id="rId12"/>
+          <o:OLEObject Type="Embed" ProgID="Visio.Drawing.11" ShapeID="_x0000_i1026" DrawAspect="Content" ObjectID="_1448109654" r:id="rId12"/>
         </w:object>
       </w:r>
     </w:p>
@@ -6733,7 +6733,7 @@
           <v:shape id="_x0000_i1027" type="#_x0000_t75" style="width:468pt;height:237.75pt" o:ole="">
             <v:imagedata r:id="rId13" o:title=""/>
           </v:shape>
-          <o:OLEObject Type="Embed" ProgID="Visio.Drawing.11" ShapeID="_x0000_i1027" DrawAspect="Content" ObjectID="_1448105258" r:id="rId14"/>
+          <o:OLEObject Type="Embed" ProgID="Visio.Drawing.11" ShapeID="_x0000_i1027" DrawAspect="Content" ObjectID="_1448109655" r:id="rId14"/>
         </w:object>
       </w:r>
     </w:p>
@@ -6758,7 +6758,7 @@
           <v:shape id="_x0000_i1028" type="#_x0000_t75" style="width:467.25pt;height:207.75pt" o:ole="">
             <v:imagedata r:id="rId15" o:title=""/>
           </v:shape>
-          <o:OLEObject Type="Embed" ProgID="Visio.Drawing.11" ShapeID="_x0000_i1028" DrawAspect="Content" ObjectID="_1448105259" r:id="rId16"/>
+          <o:OLEObject Type="Embed" ProgID="Visio.Drawing.11" ShapeID="_x0000_i1028" DrawAspect="Content" ObjectID="_1448109656" r:id="rId16"/>
         </w:object>
       </w:r>
     </w:p>
@@ -9430,6 +9430,13 @@
             <w:tcW w:w="1188" w:type="dxa"/>
           </w:tcPr>
           <w:p>
+            <w:pPr>
+              <w:rPr>
+                <w:rFonts w:cstheme="minorHAnsi"/>
+                <w:sz w:val="24"/>
+                <w:szCs w:val="24"/>
+              </w:rPr>
+            </w:pPr>
             <w:r>
               <w:rPr>
                 <w:rFonts w:cstheme="minorHAnsi"/>
@@ -9460,7 +9467,7 @@
                 <w:sz w:val="24"/>
                 <w:szCs w:val="24"/>
               </w:rPr>
-              <w:t>Hạ bản tin</w:t>
+              <w:t>Đăng tin</w:t>
             </w:r>
           </w:p>
         </w:tc>
@@ -9476,11 +9483,7 @@
               </w:rPr>
             </w:pPr>
             <w:r>
-              <w:rPr>
-                <w:sz w:val="24"/>
-                <w:szCs w:val="24"/>
-              </w:rPr>
-              <w:t>Tổng biên tập, Biên tập, Phóng viên</w:t>
+              <w:t>Tổng biên tập</w:t>
             </w:r>
           </w:p>
         </w:tc>
@@ -9531,7 +9534,7 @@
                 <w:sz w:val="24"/>
                 <w:szCs w:val="24"/>
               </w:rPr>
-              <w:t>Tìm kiếm bản tin</w:t>
+              <w:t>Hạ bản tin</w:t>
             </w:r>
           </w:p>
         </w:tc>
@@ -9602,7 +9605,7 @@
                 <w:sz w:val="24"/>
                 <w:szCs w:val="24"/>
               </w:rPr>
-              <w:t>Chuyển bản tin</w:t>
+              <w:t>Tìm kiếm bản tin</w:t>
             </w:r>
           </w:p>
         </w:tc>
@@ -9673,7 +9676,7 @@
                 <w:sz w:val="24"/>
                 <w:szCs w:val="24"/>
               </w:rPr>
-              <w:t>Sắp xếp bản tin</w:t>
+              <w:t>Chuyển bản tin</w:t>
             </w:r>
           </w:p>
         </w:tc>
@@ -9693,7 +9696,16 @@
                 <w:sz w:val="24"/>
                 <w:szCs w:val="24"/>
               </w:rPr>
-              <w:t>Tổng biên tập, Biên tập, Phóng viên</w:t>
+              <w:t xml:space="preserve">Tổng </w:t>
+            </w:r>
+            <w:bookmarkStart w:id="16" w:name="_GoBack"/>
+            <w:bookmarkEnd w:id="16"/>
+            <w:r>
+              <w:rPr>
+                <w:sz w:val="24"/>
+                <w:szCs w:val="24"/>
+              </w:rPr>
+              <w:t>biên tập, Biên tập, Phóng viên</w:t>
             </w:r>
           </w:p>
         </w:tc>
@@ -9744,7 +9756,7 @@
                 <w:sz w:val="24"/>
                 <w:szCs w:val="24"/>
               </w:rPr>
-              <w:t>Ủy quyền</w:t>
+              <w:t>Sắp xếp bản tin</w:t>
             </w:r>
           </w:p>
         </w:tc>
@@ -9764,7 +9776,7 @@
                 <w:sz w:val="24"/>
                 <w:szCs w:val="24"/>
               </w:rPr>
-              <w:t>Tổng biên tập</w:t>
+              <w:t>Tổng biên tập, Biên tập, Phóng viên</w:t>
             </w:r>
           </w:p>
         </w:tc>
@@ -9785,20 +9797,13 @@
             <w:tcW w:w="1188" w:type="dxa"/>
           </w:tcPr>
           <w:p>
-            <w:pPr>
+            <w:r>
               <w:rPr>
                 <w:rFonts w:cstheme="minorHAnsi"/>
                 <w:sz w:val="24"/>
                 <w:szCs w:val="24"/>
               </w:rPr>
-            </w:pPr>
-            <w:r>
-              <w:rPr>
-                <w:rFonts w:cstheme="minorHAnsi"/>
-                <w:sz w:val="24"/>
-                <w:szCs w:val="24"/>
-              </w:rPr>
-              <w:t>UC.02</w:t>
+              <w:t>UC.01.12</w:t>
             </w:r>
           </w:p>
         </w:tc>
@@ -9822,7 +9827,7 @@
                 <w:sz w:val="24"/>
                 <w:szCs w:val="24"/>
               </w:rPr>
-              <w:t>Quản lý danh mục</w:t>
+              <w:t>Ủy quyền</w:t>
             </w:r>
           </w:p>
         </w:tc>
@@ -9842,7 +9847,7 @@
                 <w:sz w:val="24"/>
                 <w:szCs w:val="24"/>
               </w:rPr>
-              <w:t>Quản trị danh mục</w:t>
+              <w:t>Tổng biên tập</w:t>
             </w:r>
           </w:p>
         </w:tc>
@@ -9876,7 +9881,7 @@
                 <w:sz w:val="24"/>
                 <w:szCs w:val="24"/>
               </w:rPr>
-              <w:t>UC.02.01</w:t>
+              <w:t>UC.02</w:t>
             </w:r>
           </w:p>
         </w:tc>
@@ -9900,7 +9905,7 @@
                 <w:sz w:val="24"/>
                 <w:szCs w:val="24"/>
               </w:rPr>
-              <w:t>Xem danh sách danh mục</w:t>
+              <w:t>Quản lý danh mục</w:t>
             </w:r>
           </w:p>
         </w:tc>
@@ -9941,13 +9946,20 @@
             <w:tcW w:w="1188" w:type="dxa"/>
           </w:tcPr>
           <w:p>
-            <w:r>
+            <w:pPr>
               <w:rPr>
                 <w:rFonts w:cstheme="minorHAnsi"/>
                 <w:sz w:val="24"/>
                 <w:szCs w:val="24"/>
               </w:rPr>
-              <w:t>UC.02.02</w:t>
+            </w:pPr>
+            <w:r>
+              <w:rPr>
+                <w:rFonts w:cstheme="minorHAnsi"/>
+                <w:sz w:val="24"/>
+                <w:szCs w:val="24"/>
+              </w:rPr>
+              <w:t>UC.02.01</w:t>
             </w:r>
           </w:p>
         </w:tc>
@@ -9971,7 +9983,7 @@
                 <w:sz w:val="24"/>
                 <w:szCs w:val="24"/>
               </w:rPr>
-              <w:t>Tạo danh mục</w:t>
+              <w:t>Xem danh sách danh mục</w:t>
             </w:r>
           </w:p>
         </w:tc>
@@ -10018,7 +10030,7 @@
                 <w:sz w:val="24"/>
                 <w:szCs w:val="24"/>
               </w:rPr>
-              <w:t>UC.02.03</w:t>
+              <w:t>UC.02.02</w:t>
             </w:r>
           </w:p>
         </w:tc>
@@ -10042,7 +10054,7 @@
                 <w:sz w:val="24"/>
                 <w:szCs w:val="24"/>
               </w:rPr>
-              <w:t>Chỉnh sửa danh mục</w:t>
+              <w:t>Tạo danh mục</w:t>
             </w:r>
           </w:p>
         </w:tc>
@@ -10089,7 +10101,7 @@
                 <w:sz w:val="24"/>
                 <w:szCs w:val="24"/>
               </w:rPr>
-              <w:t>UC.02.04</w:t>
+              <w:t>UC.02.03</w:t>
             </w:r>
           </w:p>
         </w:tc>
@@ -10113,7 +10125,7 @@
                 <w:sz w:val="24"/>
                 <w:szCs w:val="24"/>
               </w:rPr>
-              <w:t>Xóa danh mục</w:t>
+              <w:t>Chỉnh sửa danh mục</w:t>
             </w:r>
           </w:p>
         </w:tc>
@@ -10160,7 +10172,7 @@
                 <w:sz w:val="24"/>
                 <w:szCs w:val="24"/>
               </w:rPr>
-              <w:t>UC.02.05</w:t>
+              <w:t>UC.02.04</w:t>
             </w:r>
           </w:p>
         </w:tc>
@@ -10184,7 +10196,7 @@
                 <w:sz w:val="24"/>
                 <w:szCs w:val="24"/>
               </w:rPr>
-              <w:t>Sắp xếp danh mục</w:t>
+              <w:t>Xóa danh mục</w:t>
             </w:r>
           </w:p>
         </w:tc>
@@ -10225,20 +10237,13 @@
             <w:tcW w:w="1188" w:type="dxa"/>
           </w:tcPr>
           <w:p>
-            <w:pPr>
+            <w:r>
               <w:rPr>
                 <w:rFonts w:cstheme="minorHAnsi"/>
                 <w:sz w:val="24"/>
                 <w:szCs w:val="24"/>
               </w:rPr>
-            </w:pPr>
-            <w:r>
-              <w:rPr>
-                <w:rFonts w:cstheme="minorHAnsi"/>
-                <w:sz w:val="24"/>
-                <w:szCs w:val="24"/>
-              </w:rPr>
-              <w:t>UC.03</w:t>
+              <w:t>UC.02.05</w:t>
             </w:r>
           </w:p>
         </w:tc>
@@ -10262,7 +10267,7 @@
                 <w:sz w:val="24"/>
                 <w:szCs w:val="24"/>
               </w:rPr>
-              <w:t>Quản lý hỏi đáp</w:t>
+              <w:t>Sắp xếp danh mục</w:t>
             </w:r>
           </w:p>
         </w:tc>
@@ -10282,7 +10287,7 @@
                 <w:sz w:val="24"/>
                 <w:szCs w:val="24"/>
               </w:rPr>
-              <w:t>Người hỏi, Người trả lời, Email Gateway</w:t>
+              <w:t>Quản trị danh mục</w:t>
             </w:r>
           </w:p>
         </w:tc>
@@ -10293,17 +10298,6 @@
           <w:p>
             <w:r>
               <w:t>- Web application</w:t>
-            </w:r>
-          </w:p>
-          <w:p>
-            <w:pPr>
-              <w:rPr>
-                <w:sz w:val="24"/>
-                <w:szCs w:val="24"/>
-              </w:rPr>
-            </w:pPr>
-            <w:r>
-              <w:t>- Android application</w:t>
             </w:r>
           </w:p>
         </w:tc>
@@ -10327,7 +10321,7 @@
                 <w:sz w:val="24"/>
                 <w:szCs w:val="24"/>
               </w:rPr>
-              <w:t>UC.03.01</w:t>
+              <w:t>UC.03</w:t>
             </w:r>
           </w:p>
         </w:tc>
@@ -10351,7 +10345,7 @@
                 <w:sz w:val="24"/>
                 <w:szCs w:val="24"/>
               </w:rPr>
-              <w:t>Xem danh sách câu hỏi</w:t>
+              <w:t>Quản lý hỏi đáp</w:t>
             </w:r>
           </w:p>
         </w:tc>
@@ -10371,7 +10365,7 @@
                 <w:sz w:val="24"/>
                 <w:szCs w:val="24"/>
               </w:rPr>
-              <w:t>Người hỏi, Người trả lời</w:t>
+              <w:t>Người hỏi, Người trả lời, Email Gateway</w:t>
             </w:r>
           </w:p>
         </w:tc>
@@ -10403,13 +10397,20 @@
             <w:tcW w:w="1188" w:type="dxa"/>
           </w:tcPr>
           <w:p>
-            <w:r>
+            <w:pPr>
               <w:rPr>
                 <w:rFonts w:cstheme="minorHAnsi"/>
                 <w:sz w:val="24"/>
                 <w:szCs w:val="24"/>
               </w:rPr>
-              <w:t>UC.03.02</w:t>
+            </w:pPr>
+            <w:r>
+              <w:rPr>
+                <w:rFonts w:cstheme="minorHAnsi"/>
+                <w:sz w:val="24"/>
+                <w:szCs w:val="24"/>
+              </w:rPr>
+              <w:t>UC.03.01</w:t>
             </w:r>
           </w:p>
         </w:tc>
@@ -10433,7 +10434,7 @@
                 <w:sz w:val="24"/>
                 <w:szCs w:val="24"/>
               </w:rPr>
-              <w:t>Tìm câu hỏi</w:t>
+              <w:t>Xem danh sách câu hỏi</w:t>
             </w:r>
           </w:p>
         </w:tc>
@@ -10453,7 +10454,7 @@
                 <w:sz w:val="24"/>
                 <w:szCs w:val="24"/>
               </w:rPr>
-              <w:t>Người hỏi</w:t>
+              <w:t>Người hỏi, Người trả lời</w:t>
             </w:r>
           </w:p>
         </w:tc>
@@ -10491,7 +10492,7 @@
                 <w:sz w:val="24"/>
                 <w:szCs w:val="24"/>
               </w:rPr>
-              <w:t>UC.03.03</w:t>
+              <w:t>UC.03.02</w:t>
             </w:r>
           </w:p>
         </w:tc>
@@ -10515,7 +10516,7 @@
                 <w:sz w:val="24"/>
                 <w:szCs w:val="24"/>
               </w:rPr>
-              <w:t>Tạo câu hỏi</w:t>
+              <w:t>Tìm câu hỏi</w:t>
             </w:r>
           </w:p>
         </w:tc>
@@ -10573,7 +10574,7 @@
                 <w:sz w:val="24"/>
                 <w:szCs w:val="24"/>
               </w:rPr>
-              <w:t>UC.03.04</w:t>
+              <w:t>UC.03.03</w:t>
             </w:r>
           </w:p>
         </w:tc>
@@ -10597,7 +10598,7 @@
                 <w:sz w:val="24"/>
                 <w:szCs w:val="24"/>
               </w:rPr>
-              <w:t>Xóa câu hỏi</w:t>
+              <w:t>Tạo câu hỏi</w:t>
             </w:r>
           </w:p>
         </w:tc>
@@ -10617,7 +10618,7 @@
                 <w:sz w:val="24"/>
                 <w:szCs w:val="24"/>
               </w:rPr>
-              <w:t>Người trả lời</w:t>
+              <w:t>Người hỏi</w:t>
             </w:r>
           </w:p>
         </w:tc>
@@ -10655,7 +10656,7 @@
                 <w:sz w:val="24"/>
                 <w:szCs w:val="24"/>
               </w:rPr>
-              <w:t>UC.03.05</w:t>
+              <w:t>UC.03.04</w:t>
             </w:r>
           </w:p>
         </w:tc>
@@ -10679,7 +10680,7 @@
                 <w:sz w:val="24"/>
                 <w:szCs w:val="24"/>
               </w:rPr>
-              <w:t>Tạo câu trả lời</w:t>
+              <w:t>Xóa câu hỏi</w:t>
             </w:r>
           </w:p>
         </w:tc>
@@ -10737,7 +10738,7 @@
                 <w:sz w:val="24"/>
                 <w:szCs w:val="24"/>
               </w:rPr>
-              <w:t>UC.03.06</w:t>
+              <w:t>UC.03.05</w:t>
             </w:r>
           </w:p>
         </w:tc>
@@ -10761,7 +10762,7 @@
                 <w:sz w:val="24"/>
                 <w:szCs w:val="24"/>
               </w:rPr>
-              <w:t>Gửi mail</w:t>
+              <w:t>Tạo câu trả lời</w:t>
             </w:r>
           </w:p>
         </w:tc>
@@ -10781,7 +10782,7 @@
                 <w:sz w:val="24"/>
                 <w:szCs w:val="24"/>
               </w:rPr>
-              <w:t>Người trả lời, Email Gateway</w:t>
+              <w:t>Người trả lời</w:t>
             </w:r>
           </w:p>
         </w:tc>
@@ -10819,7 +10820,7 @@
                 <w:sz w:val="24"/>
                 <w:szCs w:val="24"/>
               </w:rPr>
-              <w:t>UC.03.07</w:t>
+              <w:t>UC.03.06</w:t>
             </w:r>
           </w:p>
         </w:tc>
@@ -10843,16 +10844,89 @@
                 <w:sz w:val="24"/>
                 <w:szCs w:val="24"/>
               </w:rPr>
-              <w:t xml:space="preserve">Xem lịch sử </w:t>
-            </w:r>
-            <w:r>
+              <w:t>Gửi mail</w:t>
+            </w:r>
+          </w:p>
+        </w:tc>
+        <w:tc>
+          <w:tcPr>
+            <w:tcW w:w="2970" w:type="dxa"/>
+          </w:tcPr>
+          <w:p>
+            <w:pPr>
+              <w:rPr>
+                <w:sz w:val="24"/>
+                <w:szCs w:val="24"/>
+              </w:rPr>
+            </w:pPr>
+            <w:r>
+              <w:rPr>
+                <w:sz w:val="24"/>
+                <w:szCs w:val="24"/>
+              </w:rPr>
+              <w:t>Người trả lời, Email Gateway</w:t>
+            </w:r>
+          </w:p>
+        </w:tc>
+        <w:tc>
+          <w:tcPr>
+            <w:tcW w:w="2448" w:type="dxa"/>
+          </w:tcPr>
+          <w:p>
+            <w:r>
+              <w:t>- Web application</w:t>
+            </w:r>
+          </w:p>
+          <w:p>
+            <w:pPr>
+              <w:rPr>
+                <w:sz w:val="24"/>
+                <w:szCs w:val="24"/>
+              </w:rPr>
+            </w:pPr>
+            <w:r>
+              <w:t>- Android application</w:t>
+            </w:r>
+          </w:p>
+        </w:tc>
+      </w:tr>
+      <w:tr>
+        <w:tc>
+          <w:tcPr>
+            <w:tcW w:w="1188" w:type="dxa"/>
+          </w:tcPr>
+          <w:p>
+            <w:r>
+              <w:rPr>
+                <w:rFonts w:cstheme="minorHAnsi"/>
+                <w:sz w:val="24"/>
+                <w:szCs w:val="24"/>
+              </w:rPr>
+              <w:t>UC.03.07</w:t>
+            </w:r>
+          </w:p>
+        </w:tc>
+        <w:tc>
+          <w:tcPr>
+            <w:tcW w:w="2700" w:type="dxa"/>
+          </w:tcPr>
+          <w:p>
+            <w:pPr>
               <w:rPr>
                 <w:rFonts w:cstheme="minorHAnsi"/>
                 <w:color w:val="000000" w:themeColor="text1"/>
                 <w:sz w:val="24"/>
                 <w:szCs w:val="24"/>
               </w:rPr>
-              <w:t>gửi mail</w:t>
+            </w:pPr>
+            <w:r>
+              <w:rPr>
+                <w:rFonts w:cstheme="minorHAnsi"/>
+                <w:color w:val="000000" w:themeColor="text1"/>
+                <w:sz w:val="24"/>
+                <w:szCs w:val="24"/>
+              </w:rPr>
+              <w:t>Xem lịch sử gửi mail</w:t>
             </w:r>
           </w:p>
         </w:tc>
@@ -11048,7 +11122,7 @@
           <w:szCs w:val="24"/>
         </w:rPr>
       </w:pPr>
-      <w:bookmarkStart w:id="16" w:name="_Toc358212174"/>
+      <w:bookmarkStart w:id="17" w:name="_Toc358212174"/>
       <w:r>
         <w:rPr>
           <w:color w:val="1F3864" w:themeColor="accent5" w:themeShade="80"/>
@@ -11058,7 +11132,7 @@
         <w:lastRenderedPageBreak/>
         <w:t>4.5 Use Case Modeling</w:t>
       </w:r>
-      <w:bookmarkEnd w:id="16"/>
+      <w:bookmarkEnd w:id="17"/>
     </w:p>
     <w:p>
       <w:pPr>
@@ -11072,7 +11146,7 @@
           <w:lang w:val="vi-VN"/>
         </w:rPr>
       </w:pPr>
-      <w:bookmarkStart w:id="17" w:name="_Toc358212175"/>
+      <w:bookmarkStart w:id="18" w:name="_Toc358212175"/>
       <w:r>
         <w:rPr>
           <w:b w:val="0"/>
@@ -11083,7 +11157,7 @@
         </w:rPr>
         <w:t>4.5.1 Use Case High Level</w:t>
       </w:r>
-      <w:bookmarkEnd w:id="17"/>
+      <w:bookmarkEnd w:id="18"/>
     </w:p>
     <w:p>
       <w:pPr>
@@ -11097,7 +11171,7 @@
           <v:shape id="_x0000_i1029" type="#_x0000_t75" style="width:453.75pt;height:306pt" o:ole="">
             <v:imagedata r:id="rId17" o:title=""/>
           </v:shape>
-          <o:OLEObject Type="Embed" ProgID="Visio.Drawing.11" ShapeID="_x0000_i1029" DrawAspect="Content" ObjectID="_1448105260" r:id="rId18"/>
+          <o:OLEObject Type="Embed" ProgID="Visio.Drawing.11" ShapeID="_x0000_i1029" DrawAspect="Content" ObjectID="_1448109657" r:id="rId18"/>
         </w:object>
       </w:r>
     </w:p>
@@ -11193,8 +11267,8 @@
           <w:szCs w:val="24"/>
         </w:rPr>
       </w:pPr>
-      <w:bookmarkStart w:id="18" w:name="_Toc356892464"/>
-      <w:bookmarkStart w:id="19" w:name="_Toc358212179"/>
+      <w:bookmarkStart w:id="19" w:name="_Toc356892464"/>
+      <w:bookmarkStart w:id="20" w:name="_Toc358212179"/>
       <w:r>
         <w:rPr>
           <w:color w:val="1F3864" w:themeColor="accent5" w:themeShade="80"/>
@@ -11203,8 +11277,8 @@
         </w:rPr>
         <w:t xml:space="preserve">4.6 </w:t>
       </w:r>
-      <w:bookmarkEnd w:id="18"/>
       <w:bookmarkEnd w:id="19"/>
+      <w:bookmarkEnd w:id="20"/>
       <w:r>
         <w:rPr>
           <w:color w:val="1F3864" w:themeColor="accent5" w:themeShade="80"/>
@@ -11301,7 +11375,7 @@
           <w:szCs w:val="24"/>
         </w:rPr>
       </w:pPr>
-      <w:bookmarkStart w:id="20" w:name="_Toc358212190"/>
+      <w:bookmarkStart w:id="21" w:name="_Toc358212190"/>
       <w:r>
         <w:rPr>
           <w:color w:val="1F3864" w:themeColor="accent5" w:themeShade="80"/>
@@ -11317,7 +11391,7 @@
         </w:rPr>
         <w:t xml:space="preserve">1 </w:t>
       </w:r>
-      <w:bookmarkEnd w:id="20"/>
+      <w:bookmarkEnd w:id="21"/>
       <w:r>
         <w:rPr>
           <w:color w:val="1F3864" w:themeColor="accent5" w:themeShade="80"/>
@@ -12334,7 +12408,7 @@
           <w:szCs w:val="24"/>
         </w:rPr>
       </w:pPr>
-      <w:bookmarkStart w:id="21" w:name="_Toc358212192"/>
+      <w:bookmarkStart w:id="22" w:name="_Toc358212192"/>
       <w:r>
         <w:rPr>
           <w:color w:val="1F3864" w:themeColor="accent5" w:themeShade="80"/>
@@ -12343,7 +12417,7 @@
         </w:rPr>
         <w:t>6.3</w:t>
       </w:r>
-      <w:bookmarkEnd w:id="21"/>
+      <w:bookmarkEnd w:id="22"/>
       <w:r>
         <w:rPr>
           <w:color w:val="1F3864" w:themeColor="accent5" w:themeShade="80"/>
@@ -12725,7 +12799,6 @@
                 <w:szCs w:val="24"/>
               </w:rPr>
             </w:pPr>
-            <w:bookmarkStart w:id="22" w:name="_GoBack" w:colFirst="4" w:colLast="4"/>
             <w:r>
               <w:rPr>
                 <w:sz w:val="24"/>
@@ -12805,7 +12878,6 @@
           </w:p>
         </w:tc>
       </w:tr>
-      <w:bookmarkEnd w:id="22"/>
       <w:tr>
         <w:tc>
           <w:tcPr>
@@ -20249,7 +20321,7 @@
   <a:extraClrSchemeLst/>
   <a:extLst>
     <a:ext uri="{05A4C25C-085E-4340-85A3-A5531E510DB2}">
-      <thm15:themeFamily xmlns="" xmlns:thm15="http://schemas.microsoft.com/office/thememl/2012/main" name="Office Theme" id="{62F939B6-93AF-4DB8-9C6B-D6C7DFDC589F}" vid="{4A3C46E8-61CC-4603-A589-7422A47A8E4A}"/>
+      <thm15:themeFamily xmlns:thm15="http://schemas.microsoft.com/office/thememl/2012/main" xmlns="" name="Office Theme" id="{62F939B6-93AF-4DB8-9C6B-D6C7DFDC589F}" vid="{4A3C46E8-61CC-4603-A589-7422A47A8E4A}"/>
     </a:ext>
   </a:extLst>
 </a:theme>
@@ -20260,7 +20332,7 @@
 </file>
 
 <file path=customXml/itemProps1.xml><?xml version="1.0" encoding="utf-8"?>
-<ds:datastoreItem xmlns:ds="http://schemas.openxmlformats.org/officeDocument/2006/customXml" ds:itemID="{FF24579E-52FD-45EF-A4AB-41C7236501EB}">
+<ds:datastoreItem xmlns:ds="http://schemas.openxmlformats.org/officeDocument/2006/customXml" ds:itemID="{76976504-2D99-48C7-864D-27173E15D2CB}">
   <ds:schemaRefs>
     <ds:schemaRef ds:uri="http://schemas.openxmlformats.org/officeDocument/2006/bibliography"/>
   </ds:schemaRefs>

</xml_diff>